<commit_message>
[add] calculate time for multi
</commit_message>
<xml_diff>
--- a/report.docx
+++ b/report.docx
@@ -6,6 +6,7 @@
       <w:pPr>
         <w:rPr>
           <w:rStyle w:val="fontstyle01"/>
+          <w:rFonts w:hint="eastAsia"/>
         </w:rPr>
       </w:pPr>
       <w:r>
@@ -44,6 +45,7 @@
         <w:ind w:left="450"/>
         <w:rPr>
           <w:rStyle w:val="fontstyle01"/>
+          <w:rFonts w:hint="eastAsia"/>
         </w:rPr>
       </w:pPr>
       <w:r>
@@ -58,6 +60,7 @@
         <w:ind w:left="180"/>
         <w:rPr>
           <w:rStyle w:val="fontstyle01"/>
+          <w:rFonts w:hint="eastAsia"/>
         </w:rPr>
       </w:pPr>
       <w:r>
@@ -85,6 +88,7 @@
         <w:ind w:left="180"/>
         <w:rPr>
           <w:rStyle w:val="fontstyle01"/>
+          <w:rFonts w:hint="eastAsia"/>
         </w:rPr>
       </w:pPr>
       <w:r>
@@ -99,6 +103,7 @@
         <w:ind w:left="180"/>
         <w:rPr>
           <w:rStyle w:val="fontstyle01"/>
+          <w:rFonts w:hint="eastAsia"/>
         </w:rPr>
       </w:pPr>
       <w:r>
@@ -139,6 +144,7 @@
         <w:ind w:left="180"/>
         <w:rPr>
           <w:rStyle w:val="fontstyle01"/>
+          <w:rFonts w:hint="eastAsia"/>
         </w:rPr>
       </w:pPr>
       <w:r>
@@ -165,6 +171,7 @@
         <w:ind w:left="450"/>
         <w:rPr>
           <w:rStyle w:val="fontstyle01"/>
+          <w:rFonts w:hint="eastAsia"/>
         </w:rPr>
       </w:pPr>
       <w:r>
@@ -185,6 +192,7 @@
         <w:ind w:left="450"/>
         <w:rPr>
           <w:rStyle w:val="fontstyle01"/>
+          <w:rFonts w:hint="eastAsia"/>
         </w:rPr>
       </w:pPr>
       <w:r>
@@ -199,6 +207,7 @@
         <w:ind w:left="450"/>
         <w:rPr>
           <w:rStyle w:val="fontstyle01"/>
+          <w:rFonts w:hint="eastAsia"/>
         </w:rPr>
       </w:pPr>
       <w:r>
@@ -244,6 +253,7 @@
         <w:ind w:left="450"/>
         <w:rPr>
           <w:rStyle w:val="fontstyle01"/>
+          <w:rFonts w:hint="eastAsia"/>
         </w:rPr>
       </w:pPr>
       <w:r>
@@ -311,6 +321,7 @@
       <w:pPr>
         <w:rPr>
           <w:rStyle w:val="fontstyle01"/>
+          <w:rFonts w:hint="eastAsia"/>
         </w:rPr>
       </w:pPr>
       <w:r>
@@ -325,6 +336,7 @@
         <w:ind w:left="180"/>
         <w:rPr>
           <w:rStyle w:val="fontstyle01"/>
+          <w:rFonts w:hint="eastAsia"/>
         </w:rPr>
       </w:pPr>
       <w:r>
@@ -364,6 +376,7 @@
         <w:ind w:left="450"/>
         <w:rPr>
           <w:rStyle w:val="fontstyle01"/>
+          <w:rFonts w:hint="eastAsia"/>
         </w:rPr>
       </w:pPr>
       <w:r>
@@ -394,121 +407,124 @@
         <w:rPr>
           <w:rStyle w:val="fontstyle01"/>
         </w:rPr>
+        <w:t xml:space="preserve"> n^2 </w:t>
+      </w:r>
+    </w:p>
+    <w:p>
+      <w:pPr>
+        <w:ind w:left="450"/>
+        <w:rPr>
+          <w:rStyle w:val="fontstyle01"/>
+          <w:rFonts w:hint="eastAsia"/>
+        </w:rPr>
+      </w:pPr>
+      <w:r>
+        <w:rPr>
+          <w:rStyle w:val="fontstyle01"/>
+          <w:rFonts w:hint="eastAsia"/>
+        </w:rPr>
+        <w:t>G</w:t>
+      </w:r>
+      <w:r>
+        <w:rPr>
+          <w:rStyle w:val="fontstyle01"/>
+        </w:rPr>
+        <w:t>enerate</w:t>
+      </w:r>
+      <w:r>
+        <w:rPr>
+          <w:rStyle w:val="fontstyle01"/>
+        </w:rPr>
+        <w:t xml:space="preserve"> s0 ~ s10</w:t>
+      </w:r>
+      <w:r>
+        <w:rPr>
+          <w:rStyle w:val="fontstyle01"/>
+        </w:rPr>
+        <w:t xml:space="preserve">: </w:t>
+      </w:r>
+      <w:r>
+        <w:rPr>
+          <w:rStyle w:val="fontstyle01"/>
+        </w:rPr>
+        <w:t>1</w:t>
+      </w:r>
+      <w:r>
+        <w:rPr>
+          <w:rStyle w:val="fontstyle01"/>
+        </w:rPr>
+        <w:t>0</w:t>
+      </w:r>
+      <w:r>
+        <w:rPr>
+          <w:rStyle w:val="fontstyle01"/>
+        </w:rPr>
+        <w:t xml:space="preserve"> * </w:t>
+      </w:r>
+      <w:r>
+        <w:rPr>
+          <w:rStyle w:val="fontstyle01"/>
+        </w:rPr>
+        <w:t>5</w:t>
+      </w:r>
+      <w:r>
+        <w:rPr>
+          <w:rStyle w:val="fontstyle01"/>
+        </w:rPr>
+        <w:t xml:space="preserve"> * n^2 / 4</w:t>
+      </w:r>
+    </w:p>
+    <w:p>
+      <w:pPr>
+        <w:ind w:left="450"/>
+        <w:rPr>
+          <w:rStyle w:val="fontstyle01"/>
+          <w:rFonts w:hint="eastAsia"/>
+        </w:rPr>
+      </w:pPr>
+      <w:r>
+        <w:rPr>
+          <w:rStyle w:val="fontstyle01"/>
+        </w:rPr>
+        <w:t xml:space="preserve">Generate p1 ~ p7: </w:t>
+      </w:r>
+      <w:r>
+        <w:rPr>
+          <w:rStyle w:val="fontstyle01"/>
+        </w:rPr>
+        <w:t>7 * T(n)</w:t>
+      </w:r>
+    </w:p>
+    <w:p>
+      <w:pPr>
+        <w:ind w:left="450"/>
+        <w:rPr>
+          <w:rStyle w:val="fontstyle01"/>
+          <w:rFonts w:hint="eastAsia"/>
+        </w:rPr>
+      </w:pPr>
+      <w:r>
+        <w:rPr>
+          <w:rStyle w:val="fontstyle01"/>
+        </w:rPr>
+        <w:t xml:space="preserve">Reconstruct matrix: </w:t>
+      </w:r>
+      <w:r>
+        <w:rPr>
+          <w:rStyle w:val="fontstyle01"/>
+        </w:rPr>
+        <w:t>15</w:t>
+      </w:r>
+      <w:r>
+        <w:rPr>
+          <w:rStyle w:val="fontstyle01"/>
+        </w:rPr>
         <w:t xml:space="preserve"> </w:t>
       </w:r>
       <w:r>
         <w:rPr>
           <w:rStyle w:val="fontstyle01"/>
         </w:rPr>
-        <w:t>14</w:t>
-      </w:r>
-      <w:r>
-        <w:rPr>
-          <w:rStyle w:val="fontstyle01"/>
-        </w:rPr>
-        <w:t xml:space="preserve"> *</w:t>
-      </w:r>
-      <w:r>
-        <w:rPr>
-          <w:rStyle w:val="fontstyle01"/>
-        </w:rPr>
-        <w:t xml:space="preserve"> n^2 </w:t>
-      </w:r>
-    </w:p>
-    <w:p>
-      <w:pPr>
-        <w:ind w:left="450"/>
-        <w:rPr>
-          <w:rStyle w:val="fontstyle01"/>
-        </w:rPr>
-      </w:pPr>
-      <w:r>
-        <w:rPr>
-          <w:rStyle w:val="fontstyle01"/>
-          <w:rFonts w:hint="eastAsia"/>
-        </w:rPr>
-        <w:t>G</w:t>
-      </w:r>
-      <w:r>
-        <w:rPr>
-          <w:rStyle w:val="fontstyle01"/>
-        </w:rPr>
-        <w:t>enerate</w:t>
-      </w:r>
-      <w:r>
-        <w:rPr>
-          <w:rStyle w:val="fontstyle01"/>
-        </w:rPr>
-        <w:t xml:space="preserve"> s0 ~ s10</w:t>
-      </w:r>
-      <w:r>
-        <w:rPr>
-          <w:rStyle w:val="fontstyle01"/>
-        </w:rPr>
-        <w:t xml:space="preserve">: </w:t>
-      </w:r>
-      <w:r>
-        <w:rPr>
-          <w:rStyle w:val="fontstyle01"/>
-        </w:rPr>
-        <w:t>1</w:t>
-      </w:r>
-      <w:r>
-        <w:rPr>
-          <w:rStyle w:val="fontstyle01"/>
-        </w:rPr>
-        <w:t>1 * 10</w:t>
-      </w:r>
-      <w:r>
-        <w:rPr>
-          <w:rStyle w:val="fontstyle01"/>
-        </w:rPr>
-        <w:t xml:space="preserve"> * n^2 / 4</w:t>
-      </w:r>
-    </w:p>
-    <w:p>
-      <w:pPr>
-        <w:ind w:left="450"/>
-        <w:rPr>
-          <w:rStyle w:val="fontstyle01"/>
-        </w:rPr>
-      </w:pPr>
-      <w:r>
-        <w:rPr>
-          <w:rStyle w:val="fontstyle01"/>
-        </w:rPr>
-        <w:t xml:space="preserve">Generate p1 ~ p7: </w:t>
-      </w:r>
-      <w:r>
-        <w:rPr>
-          <w:rStyle w:val="fontstyle01"/>
-        </w:rPr>
-        <w:t>7 * T(n)</w:t>
-      </w:r>
-    </w:p>
-    <w:p>
-      <w:pPr>
-        <w:ind w:left="450"/>
-        <w:rPr>
-          <w:rStyle w:val="fontstyle01"/>
-        </w:rPr>
-      </w:pPr>
-      <w:r>
-        <w:rPr>
-          <w:rStyle w:val="fontstyle01"/>
-        </w:rPr>
-        <w:t xml:space="preserve">Reconstruct matrix: </w:t>
-      </w:r>
-      <w:r>
-        <w:rPr>
-          <w:rStyle w:val="fontstyle01"/>
-        </w:rPr>
-        <w:t xml:space="preserve">44 </w:t>
-      </w:r>
-      <w:r>
-        <w:rPr>
-          <w:rStyle w:val="fontstyle01"/>
-        </w:rPr>
         <w:t>* n ^ 2</w:t>
       </w:r>
       <w:r>
@@ -643,13 +659,30 @@
           <w:rFonts w:asciiTheme="minorHAnsi" w:hAnsiTheme="minorHAnsi"/>
           <w:color w:val="auto"/>
         </w:rPr>
-        <w:t xml:space="preserve">        p = 5, q = 28 + 38.5 = 64.5 </w:t>
-      </w:r>
-    </w:p>
-    <w:p>
-      <w:pPr>
-        <w:rPr>
-          <w:rStyle w:val="fontstyle01"/>
+        <w:t xml:space="preserve">        p = 5, q = </w:t>
+      </w:r>
+      <w:r>
+        <w:rPr>
+          <w:rStyle w:val="fontstyle01"/>
+          <w:rFonts w:asciiTheme="minorHAnsi" w:hAnsiTheme="minorHAnsi"/>
+          <w:color w:val="auto"/>
+        </w:rPr>
+        <w:t>20</w:t>
+      </w:r>
+      <w:r>
+        <w:rPr>
+          <w:rStyle w:val="fontstyle01"/>
+          <w:rFonts w:asciiTheme="minorHAnsi" w:hAnsiTheme="minorHAnsi"/>
+          <w:color w:val="auto"/>
+        </w:rPr>
+        <w:t xml:space="preserve"> </w:t>
+      </w:r>
+    </w:p>
+    <w:p>
+      <w:pPr>
+        <w:rPr>
+          <w:rStyle w:val="fontstyle01"/>
+          <w:rFonts w:hint="eastAsia"/>
         </w:rPr>
       </w:pPr>
       <w:r>

</xml_diff>

<commit_message>
[add] check triangle count
</commit_message>
<xml_diff>
--- a/report.docx
+++ b/report.docx
@@ -48,11 +48,19 @@
           <w:rFonts w:hint="eastAsia"/>
         </w:rPr>
       </w:pPr>
-      <w:r>
-        <w:rPr>
-          <w:rStyle w:val="fontstyle01"/>
-        </w:rPr>
-        <w:t>n: input matrix size</w:t>
+      <w:proofErr w:type="gramStart"/>
+      <w:r>
+        <w:rPr>
+          <w:rStyle w:val="fontstyle01"/>
+        </w:rPr>
+        <w:t>n</w:t>
+      </w:r>
+      <w:proofErr w:type="gramEnd"/>
+      <w:r>
+        <w:rPr>
+          <w:rStyle w:val="fontstyle01"/>
+        </w:rPr>
+        <w:t>: input matrix size</w:t>
       </w:r>
     </w:p>
     <w:p>
@@ -67,7 +75,21 @@
         <w:rPr>
           <w:rStyle w:val="fontstyle01"/>
         </w:rPr>
-        <w:t xml:space="preserve">- standard matrix </w:t>
+        <w:t xml:space="preserve">- </w:t>
+      </w:r>
+      <w:proofErr w:type="gramStart"/>
+      <w:r>
+        <w:rPr>
+          <w:rStyle w:val="fontstyle01"/>
+        </w:rPr>
+        <w:t>standard</w:t>
+      </w:r>
+      <w:proofErr w:type="gramEnd"/>
+      <w:r>
+        <w:rPr>
+          <w:rStyle w:val="fontstyle01"/>
+        </w:rPr>
+        <w:t xml:space="preserve"> matrix </w:t>
       </w:r>
       <w:r>
         <w:rPr>
@@ -123,7 +145,21 @@
         <w:rPr>
           <w:rStyle w:val="fontstyle01"/>
         </w:rPr>
-        <w:t xml:space="preserve">nd when iterate the row of A, col of B, use pointer </w:t>
+        <w:t xml:space="preserve">nd when iterate the row of A, </w:t>
+      </w:r>
+      <w:proofErr w:type="spellStart"/>
+      <w:r>
+        <w:rPr>
+          <w:rStyle w:val="fontstyle01"/>
+        </w:rPr>
+        <w:t>col</w:t>
+      </w:r>
+      <w:proofErr w:type="spellEnd"/>
+      <w:r>
+        <w:rPr>
+          <w:rStyle w:val="fontstyle01"/>
+        </w:rPr>
+        <w:t xml:space="preserve"> of B, use pointer </w:t>
       </w:r>
       <w:r>
         <w:rPr>
@@ -136,7 +172,23 @@
         <w:rPr>
           <w:rStyle w:val="fontstyle01"/>
         </w:rPr>
-        <w:t xml:space="preserve"> aa, bb</w:t>
+        <w:t xml:space="preserve"> </w:t>
+      </w:r>
+      <w:proofErr w:type="spellStart"/>
+      <w:proofErr w:type="gramStart"/>
+      <w:r>
+        <w:rPr>
+          <w:rStyle w:val="fontstyle01"/>
+        </w:rPr>
+        <w:t>aa</w:t>
+      </w:r>
+      <w:proofErr w:type="spellEnd"/>
+      <w:proofErr w:type="gramEnd"/>
+      <w:r>
+        <w:rPr>
+          <w:rStyle w:val="fontstyle01"/>
+        </w:rPr>
+        <w:t>, bb</w:t>
       </w:r>
     </w:p>
     <w:p>
@@ -174,11 +226,19 @@
           <w:rFonts w:hint="eastAsia"/>
         </w:rPr>
       </w:pPr>
-      <w:r>
-        <w:rPr>
-          <w:rStyle w:val="fontstyle01"/>
-        </w:rPr>
-        <w:t xml:space="preserve">n : </w:t>
+      <w:proofErr w:type="gramStart"/>
+      <w:r>
+        <w:rPr>
+          <w:rStyle w:val="fontstyle01"/>
+        </w:rPr>
+        <w:t>n :</w:t>
+      </w:r>
+      <w:proofErr w:type="gramEnd"/>
+      <w:r>
+        <w:rPr>
+          <w:rStyle w:val="fontstyle01"/>
+        </w:rPr>
+        <w:t xml:space="preserve"> </w:t>
       </w:r>
       <w:r>
         <w:rPr>
@@ -195,11 +255,19 @@
           <w:rFonts w:hint="eastAsia"/>
         </w:rPr>
       </w:pPr>
-      <w:r>
-        <w:rPr>
-          <w:rStyle w:val="fontstyle01"/>
-        </w:rPr>
-        <w:t>n : sum +=  addition n times</w:t>
+      <w:proofErr w:type="gramStart"/>
+      <w:r>
+        <w:rPr>
+          <w:rStyle w:val="fontstyle01"/>
+        </w:rPr>
+        <w:t>n :</w:t>
+      </w:r>
+      <w:proofErr w:type="gramEnd"/>
+      <w:r>
+        <w:rPr>
+          <w:rStyle w:val="fontstyle01"/>
+        </w:rPr>
+        <w:t xml:space="preserve"> sum +=  addition n times</w:t>
       </w:r>
     </w:p>
     <w:p>
@@ -210,12 +278,14 @@
           <w:rFonts w:hint="eastAsia"/>
         </w:rPr>
       </w:pPr>
+      <w:proofErr w:type="gramStart"/>
       <w:r>
         <w:rPr>
           <w:rStyle w:val="fontstyle01"/>
         </w:rPr>
         <w:t>index</w:t>
       </w:r>
+      <w:proofErr w:type="gramEnd"/>
       <w:r>
         <w:rPr>
           <w:rStyle w:val="fontstyle01"/>
@@ -245,7 +315,21 @@
         <w:rPr>
           <w:rStyle w:val="fontstyle01"/>
         </w:rPr>
-        <w:t xml:space="preserve"> (k++, aa++, bb += m)</w:t>
+        <w:t xml:space="preserve"> (k++, </w:t>
+      </w:r>
+      <w:proofErr w:type="spellStart"/>
+      <w:r>
+        <w:rPr>
+          <w:rStyle w:val="fontstyle01"/>
+        </w:rPr>
+        <w:t>aa</w:t>
+      </w:r>
+      <w:proofErr w:type="spellEnd"/>
+      <w:r>
+        <w:rPr>
+          <w:rStyle w:val="fontstyle01"/>
+        </w:rPr>
+        <w:t>++, bb += m)</w:t>
       </w:r>
     </w:p>
     <w:p>
@@ -256,6 +340,7 @@
           <w:rFonts w:hint="eastAsia"/>
         </w:rPr>
       </w:pPr>
+      <w:proofErr w:type="gramStart"/>
       <w:r>
         <w:rPr>
           <w:rStyle w:val="fontstyle01"/>
@@ -266,7 +351,14 @@
         <w:rPr>
           <w:rStyle w:val="fontstyle01"/>
         </w:rPr>
-        <w:t>(n) = n * n * (</w:t>
+        <w:t>(</w:t>
+      </w:r>
+      <w:proofErr w:type="gramEnd"/>
+      <w:r>
+        <w:rPr>
+          <w:rStyle w:val="fontstyle01"/>
+        </w:rPr>
+        <w:t>n) = n * n * (</w:t>
       </w:r>
       <w:r>
         <w:rPr>
@@ -345,12 +437,14 @@
         </w:rPr>
         <w:t xml:space="preserve">- </w:t>
       </w:r>
+      <w:proofErr w:type="spellStart"/>
       <w:r>
         <w:rPr>
           <w:rStyle w:val="fontstyle01"/>
         </w:rPr>
         <w:t>Strassen</w:t>
       </w:r>
+      <w:proofErr w:type="spellEnd"/>
       <w:r>
         <w:rPr>
           <w:rStyle w:val="fontstyle01"/>
@@ -492,7 +586,21 @@
         <w:rPr>
           <w:rStyle w:val="fontstyle01"/>
         </w:rPr>
-        <w:t>7 * T(n)</w:t>
+        <w:t xml:space="preserve">7 * </w:t>
+      </w:r>
+      <w:proofErr w:type="gramStart"/>
+      <w:r>
+        <w:rPr>
+          <w:rStyle w:val="fontstyle01"/>
+        </w:rPr>
+        <w:t>T(</w:t>
+      </w:r>
+      <w:proofErr w:type="gramEnd"/>
+      <w:r>
+        <w:rPr>
+          <w:rStyle w:val="fontstyle01"/>
+        </w:rPr>
+        <w:t>n)</w:t>
       </w:r>
     </w:p>
     <w:p>
@@ -557,7 +665,25 @@
           <w:rFonts w:asciiTheme="minorHAnsi" w:hAnsiTheme="minorHAnsi"/>
           <w:color w:val="auto"/>
         </w:rPr>
-        <w:t>- Caluculating the cross-point</w:t>
+        <w:t xml:space="preserve">- </w:t>
+      </w:r>
+      <w:proofErr w:type="spellStart"/>
+      <w:r>
+        <w:rPr>
+          <w:rStyle w:val="fontstyle01"/>
+          <w:rFonts w:asciiTheme="minorHAnsi" w:hAnsiTheme="minorHAnsi"/>
+          <w:color w:val="auto"/>
+        </w:rPr>
+        <w:t>Caluculating</w:t>
+      </w:r>
+      <w:proofErr w:type="spellEnd"/>
+      <w:r>
+        <w:rPr>
+          <w:rStyle w:val="fontstyle01"/>
+          <w:rFonts w:asciiTheme="minorHAnsi" w:hAnsiTheme="minorHAnsi"/>
+          <w:color w:val="auto"/>
+        </w:rPr>
+        <w:t xml:space="preserve"> the cross-point</w:t>
       </w:r>
     </w:p>
     <w:p>
@@ -592,13 +718,23 @@
         </w:rPr>
         <w:t xml:space="preserve"> </w:t>
       </w:r>
-      <w:r>
-        <w:rPr>
-          <w:rStyle w:val="fontstyle01"/>
-          <w:rFonts w:asciiTheme="minorHAnsi" w:hAnsiTheme="minorHAnsi"/>
-          <w:color w:val="auto"/>
-        </w:rPr>
-        <w:t>S(n) = p * n ^ 3</w:t>
+      <w:proofErr w:type="gramStart"/>
+      <w:r>
+        <w:rPr>
+          <w:rStyle w:val="fontstyle01"/>
+          <w:rFonts w:asciiTheme="minorHAnsi" w:hAnsiTheme="minorHAnsi"/>
+          <w:color w:val="auto"/>
+        </w:rPr>
+        <w:t>S(</w:t>
+      </w:r>
+      <w:proofErr w:type="gramEnd"/>
+      <w:r>
+        <w:rPr>
+          <w:rStyle w:val="fontstyle01"/>
+          <w:rFonts w:asciiTheme="minorHAnsi" w:hAnsiTheme="minorHAnsi"/>
+          <w:color w:val="auto"/>
+        </w:rPr>
+        <w:t>n) = p * n ^ 3</w:t>
       </w:r>
     </w:p>
     <w:p>
@@ -617,11 +753,19 @@
         </w:rPr>
         <w:t xml:space="preserve">     </w:t>
       </w:r>
-      <w:r>
-        <w:rPr>
-          <w:rStyle w:val="fontstyle01"/>
-        </w:rPr>
-        <w:t xml:space="preserve">Strassen matrix </w:t>
+      <w:proofErr w:type="spellStart"/>
+      <w:r>
+        <w:rPr>
+          <w:rStyle w:val="fontstyle01"/>
+        </w:rPr>
+        <w:t>Strassen</w:t>
+      </w:r>
+      <w:proofErr w:type="spellEnd"/>
+      <w:r>
+        <w:rPr>
+          <w:rStyle w:val="fontstyle01"/>
+        </w:rPr>
+        <w:t xml:space="preserve"> matrix </w:t>
       </w:r>
       <w:r>
         <w:rPr>
@@ -634,15 +778,31 @@
         <w:rPr>
           <w:rStyle w:val="fontstyle01"/>
         </w:rPr>
-        <w:t xml:space="preserve"> complexity</w:t>
-      </w:r>
-      <w:r>
-        <w:rPr>
-          <w:rStyle w:val="fontstyle01"/>
-          <w:rFonts w:asciiTheme="minorHAnsi" w:hAnsiTheme="minorHAnsi"/>
-          <w:color w:val="auto"/>
-        </w:rPr>
-        <w:t xml:space="preserve">  T(n) = 7 * T(n/2) + q * n^2</w:t>
+        <w:t xml:space="preserve"> </w:t>
+      </w:r>
+      <w:proofErr w:type="gramStart"/>
+      <w:r>
+        <w:rPr>
+          <w:rStyle w:val="fontstyle01"/>
+        </w:rPr>
+        <w:t>complexity</w:t>
+      </w:r>
+      <w:r>
+        <w:rPr>
+          <w:rStyle w:val="fontstyle01"/>
+          <w:rFonts w:asciiTheme="minorHAnsi" w:hAnsiTheme="minorHAnsi"/>
+          <w:color w:val="auto"/>
+        </w:rPr>
+        <w:t xml:space="preserve">  T</w:t>
+      </w:r>
+      <w:proofErr w:type="gramEnd"/>
+      <w:r>
+        <w:rPr>
+          <w:rStyle w:val="fontstyle01"/>
+          <w:rFonts w:asciiTheme="minorHAnsi" w:hAnsiTheme="minorHAnsi"/>
+          <w:color w:val="auto"/>
+        </w:rPr>
+        <w:t>(n) = 7 * T(n/2) + q * n^2</w:t>
       </w:r>
     </w:p>
     <w:p>
@@ -709,93 +869,229 @@
         </w:rPr>
         <w:t xml:space="preserve">q, because </w:t>
       </w:r>
-      <w:r>
-        <w:rPr>
-          <w:rStyle w:val="fontstyle01"/>
-        </w:rPr>
-        <w:t>Strassen algorithm requires additional operation for recuristion</w:t>
-      </w:r>
-    </w:p>
-    <w:p>
-      <w:pPr>
-        <w:rPr>
-          <w:rStyle w:val="fontstyle01"/>
-          <w:rFonts w:asciiTheme="minorHAnsi" w:hAnsiTheme="minorHAnsi"/>
-          <w:color w:val="auto"/>
-        </w:rPr>
-      </w:pPr>
-      <w:r>
-        <w:rPr>
-          <w:rStyle w:val="fontstyle01"/>
-          <w:rFonts w:asciiTheme="minorHAnsi" w:hAnsiTheme="minorHAnsi"/>
-          <w:color w:val="auto"/>
-        </w:rPr>
-        <w:t xml:space="preserve">     So for small n, S(n) &lt; T(n), but while n is increased, S(n) &gt; T(n)</w:t>
-      </w:r>
-    </w:p>
-    <w:p>
-      <w:pPr>
-        <w:rPr>
-          <w:rStyle w:val="fontstyle01"/>
-          <w:rFonts w:asciiTheme="minorHAnsi" w:hAnsiTheme="minorHAnsi"/>
-          <w:color w:val="auto"/>
-        </w:rPr>
-      </w:pPr>
-      <w:r>
-        <w:rPr>
-          <w:rStyle w:val="fontstyle01"/>
-          <w:rFonts w:asciiTheme="minorHAnsi" w:hAnsiTheme="minorHAnsi"/>
-          <w:color w:val="auto"/>
-        </w:rPr>
-        <w:t xml:space="preserve">    We can identity this change point (cross point) using numerical anaylsis.</w:t>
-      </w:r>
-    </w:p>
-    <w:p>
-      <w:pPr>
-        <w:rPr>
-          <w:rStyle w:val="fontstyle01"/>
-          <w:rFonts w:asciiTheme="minorHAnsi" w:hAnsiTheme="minorHAnsi"/>
-          <w:color w:val="auto"/>
-        </w:rPr>
-      </w:pPr>
-    </w:p>
-    <w:p>
-      <w:pPr>
-        <w:rPr>
-          <w:rStyle w:val="fontstyle01"/>
-          <w:rFonts w:asciiTheme="minorHAnsi" w:hAnsiTheme="minorHAnsi"/>
-          <w:color w:val="auto"/>
-        </w:rPr>
-      </w:pPr>
-      <w:r>
-        <w:rPr>
-          <w:rStyle w:val="fontstyle01"/>
-          <w:rFonts w:asciiTheme="minorHAnsi" w:hAnsiTheme="minorHAnsi"/>
-          <w:color w:val="auto"/>
-        </w:rPr>
-        <w:t>p = 5, q = 65</w:t>
-      </w:r>
-    </w:p>
-    <w:p>
-      <w:pPr>
-        <w:rPr>
-          <w:rStyle w:val="fontstyle01"/>
-          <w:rFonts w:asciiTheme="minorHAnsi" w:hAnsiTheme="minorHAnsi"/>
-          <w:color w:val="auto"/>
-        </w:rPr>
-      </w:pPr>
-      <w:r>
+      <w:proofErr w:type="spellStart"/>
+      <w:r>
+        <w:rPr>
+          <w:rStyle w:val="fontstyle01"/>
+        </w:rPr>
+        <w:t>Strassen</w:t>
+      </w:r>
+      <w:proofErr w:type="spellEnd"/>
+      <w:r>
+        <w:rPr>
+          <w:rStyle w:val="fontstyle01"/>
+        </w:rPr>
+        <w:t xml:space="preserve"> algorithm requires additional operation for </w:t>
+      </w:r>
+      <w:proofErr w:type="spellStart"/>
+      <w:r>
+        <w:rPr>
+          <w:rStyle w:val="fontstyle01"/>
+        </w:rPr>
+        <w:t>recuristion</w:t>
+      </w:r>
+      <w:proofErr w:type="spellEnd"/>
+    </w:p>
+    <w:p>
+      <w:pPr>
+        <w:rPr>
+          <w:rStyle w:val="fontstyle01"/>
+          <w:rFonts w:asciiTheme="minorHAnsi" w:hAnsiTheme="minorHAnsi"/>
+          <w:color w:val="auto"/>
+        </w:rPr>
+      </w:pPr>
+      <w:r>
+        <w:rPr>
+          <w:rStyle w:val="fontstyle01"/>
+          <w:rFonts w:asciiTheme="minorHAnsi" w:hAnsiTheme="minorHAnsi"/>
+          <w:color w:val="auto"/>
+        </w:rPr>
+        <w:t xml:space="preserve">     So for small n, </w:t>
+      </w:r>
+      <w:proofErr w:type="gramStart"/>
+      <w:r>
+        <w:rPr>
+          <w:rStyle w:val="fontstyle01"/>
+          <w:rFonts w:asciiTheme="minorHAnsi" w:hAnsiTheme="minorHAnsi"/>
+          <w:color w:val="auto"/>
+        </w:rPr>
+        <w:t>S(</w:t>
+      </w:r>
+      <w:proofErr w:type="gramEnd"/>
+      <w:r>
+        <w:rPr>
+          <w:rStyle w:val="fontstyle01"/>
+          <w:rFonts w:asciiTheme="minorHAnsi" w:hAnsiTheme="minorHAnsi"/>
+          <w:color w:val="auto"/>
+        </w:rPr>
+        <w:t>n) &lt; T(n), but while n is increased, S(n) &gt; T(n)</w:t>
+      </w:r>
+    </w:p>
+    <w:p>
+      <w:pPr>
+        <w:rPr>
+          <w:rStyle w:val="fontstyle01"/>
+          <w:rFonts w:asciiTheme="minorHAnsi" w:hAnsiTheme="minorHAnsi"/>
+          <w:color w:val="auto"/>
+        </w:rPr>
+      </w:pPr>
+      <w:r>
+        <w:rPr>
+          <w:rStyle w:val="fontstyle01"/>
+          <w:rFonts w:asciiTheme="minorHAnsi" w:hAnsiTheme="minorHAnsi"/>
+          <w:color w:val="auto"/>
+        </w:rPr>
+        <w:t xml:space="preserve">    We can identity this change point (cross point) using numerical </w:t>
+      </w:r>
+      <w:proofErr w:type="spellStart"/>
+      <w:r>
+        <w:rPr>
+          <w:rStyle w:val="fontstyle01"/>
+          <w:rFonts w:asciiTheme="minorHAnsi" w:hAnsiTheme="minorHAnsi"/>
+          <w:color w:val="auto"/>
+        </w:rPr>
+        <w:t>anaylsis</w:t>
+      </w:r>
+      <w:proofErr w:type="spellEnd"/>
+      <w:r>
+        <w:rPr>
+          <w:rStyle w:val="fontstyle01"/>
+          <w:rFonts w:asciiTheme="minorHAnsi" w:hAnsiTheme="minorHAnsi"/>
+          <w:color w:val="auto"/>
+        </w:rPr>
+        <w:t>.</w:t>
+      </w:r>
+    </w:p>
+    <w:p>
+      <w:pPr>
+        <w:rPr>
+          <w:rStyle w:val="fontstyle01"/>
+          <w:rFonts w:asciiTheme="minorHAnsi" w:hAnsiTheme="minorHAnsi"/>
+          <w:color w:val="auto"/>
+        </w:rPr>
+      </w:pPr>
+    </w:p>
+    <w:p>
+      <w:pPr>
+        <w:rPr>
+          <w:rStyle w:val="fontstyle01"/>
+          <w:rFonts w:asciiTheme="minorHAnsi" w:hAnsiTheme="minorHAnsi"/>
+          <w:color w:val="auto"/>
+        </w:rPr>
+      </w:pPr>
+      <w:r>
+        <w:rPr>
+          <w:rStyle w:val="fontstyle01"/>
+          <w:rFonts w:asciiTheme="minorHAnsi" w:hAnsiTheme="minorHAnsi"/>
+          <w:color w:val="auto"/>
+        </w:rPr>
+        <w:t>Experimental Cross Over Point 1070</w:t>
+      </w:r>
+    </w:p>
+    <w:p>
+      <w:pPr>
+        <w:rPr>
+          <w:rStyle w:val="fontstyle01"/>
+          <w:rFonts w:asciiTheme="minorHAnsi" w:hAnsiTheme="minorHAnsi"/>
+          <w:color w:val="auto"/>
+        </w:rPr>
+      </w:pPr>
+      <w:r>
+        <w:rPr>
+          <w:rStyle w:val="fontstyle01"/>
+          <w:rFonts w:asciiTheme="minorHAnsi" w:hAnsiTheme="minorHAnsi"/>
+          <w:color w:val="auto"/>
+        </w:rPr>
+        <w:lastRenderedPageBreak/>
+        <w:t xml:space="preserve">Analytically Cross Over Point </w:t>
+      </w:r>
+      <w:r>
+        <w:rPr>
+          <w:rStyle w:val="fontstyle01"/>
+          <w:rFonts w:asciiTheme="minorHAnsi" w:hAnsiTheme="minorHAnsi"/>
+          <w:color w:val="auto"/>
+        </w:rPr>
+        <w:t>970</w:t>
+      </w:r>
+    </w:p>
+    <w:p>
+      <w:pPr>
         <w:rPr>
           <w:rFonts w:ascii="CMR10" w:hAnsi="CMR10"/>
-          <w:noProof/>
           <w:color w:val="000000"/>
         </w:rPr>
-        <w:lastRenderedPageBreak/>
+      </w:pPr>
+      <w:r>
+        <w:rPr>
+          <w:rStyle w:val="fontstyle01"/>
+          <w:rFonts w:asciiTheme="minorHAnsi" w:hAnsiTheme="minorHAnsi"/>
+          <w:color w:val="auto"/>
+        </w:rPr>
+        <w:t>2.</w:t>
+      </w:r>
+      <w:r>
+        <w:rPr>
+          <w:rStyle w:val="ListParagraph"/>
+        </w:rPr>
+        <w:t xml:space="preserve"> </w:t>
+      </w:r>
+      <w:r>
+        <w:rPr>
+          <w:rStyle w:val="ListParagraph"/>
+        </w:rPr>
+        <w:t xml:space="preserve"> </w:t>
+      </w:r>
+      <w:r>
+        <w:rPr>
+          <w:rFonts w:ascii="CMR10" w:hAnsi="CMR10"/>
+          <w:color w:val="000000"/>
+        </w:rPr>
+        <w:t xml:space="preserve">Implement your variant of </w:t>
+      </w:r>
+      <w:proofErr w:type="spellStart"/>
+      <w:r>
+        <w:rPr>
+          <w:rFonts w:ascii="CMR10" w:hAnsi="CMR10"/>
+          <w:color w:val="000000"/>
+        </w:rPr>
+        <w:t>Strassen’s</w:t>
+      </w:r>
+      <w:proofErr w:type="spellEnd"/>
+      <w:r>
+        <w:rPr>
+          <w:rFonts w:ascii="CMR10" w:hAnsi="CMR10"/>
+          <w:color w:val="000000"/>
+        </w:rPr>
+        <w:t xml:space="preserve"> algorithm and the standard matrix multiplication algorithm to</w:t>
+      </w:r>
+      <w:r>
+        <w:rPr>
+          <w:rFonts w:ascii="CMR10" w:hAnsi="CMR10"/>
+          <w:color w:val="000000"/>
+        </w:rPr>
+        <w:br/>
+        <w:t>find the cross-over point experimentally.</w:t>
+      </w:r>
+    </w:p>
+    <w:p>
+      <w:pPr>
+        <w:rPr>
+          <w:rStyle w:val="fontstyle01"/>
+          <w:rFonts w:asciiTheme="minorHAnsi" w:hAnsiTheme="minorHAnsi"/>
+          <w:color w:val="auto"/>
+        </w:rPr>
+      </w:pPr>
+      <w:r>
+        <w:rPr>
+          <w:rStyle w:val="fontstyle01"/>
+          <w:rFonts w:asciiTheme="minorHAnsi" w:hAnsiTheme="minorHAnsi"/>
+          <w:color w:val="auto"/>
+        </w:rPr>
         <w:drawing>
           <wp:inline distT="0" distB="0" distL="0" distR="0">
-            <wp:extent cx="4440555" cy="2172335"/>
+            <wp:extent cx="5295900" cy="4323080"/>
             <wp:effectExtent l="19050" t="0" r="0" b="0"/>
-            <wp:docPr id="1" name="Picture 1"/>
+            <wp:docPr id="3" name="Picture 1"/>
             <wp:cNvGraphicFramePr>
               <a:graphicFrameLocks xmlns:a="http://schemas.openxmlformats.org/drawingml/2006/main" noChangeAspect="1"/>
             </wp:cNvGraphicFramePr>
@@ -818,7 +1114,7 @@
                   <pic:spPr bwMode="auto">
                     <a:xfrm>
                       <a:off x="0" y="0"/>
-                      <a:ext cx="4440555" cy="2172335"/>
+                      <a:ext cx="5295900" cy="4323080"/>
                     </a:xfrm>
                     <a:prstGeom prst="rect">
                       <a:avLst/>
@@ -837,6 +1133,42 @@
           </wp:inline>
         </w:drawing>
       </w:r>
+    </w:p>
+    <w:p>
+      <w:pPr>
+        <w:rPr>
+          <w:rStyle w:val="fontstyle01"/>
+          <w:rFonts w:asciiTheme="minorHAnsi" w:hAnsiTheme="minorHAnsi"/>
+          <w:color w:val="auto"/>
+        </w:rPr>
+      </w:pPr>
+    </w:p>
+    <w:p>
+      <w:pPr>
+        <w:rPr>
+          <w:rStyle w:val="fontstyle01"/>
+          <w:rFonts w:asciiTheme="minorHAnsi" w:hAnsiTheme="minorHAnsi"/>
+          <w:color w:val="auto"/>
+        </w:rPr>
+      </w:pPr>
+    </w:p>
+    <w:p>
+      <w:pPr>
+        <w:rPr>
+          <w:rStyle w:val="fontstyle01"/>
+          <w:rFonts w:asciiTheme="minorHAnsi" w:hAnsiTheme="minorHAnsi"/>
+          <w:color w:val="auto"/>
+        </w:rPr>
+      </w:pPr>
+    </w:p>
+    <w:p>
+      <w:pPr>
+        <w:rPr>
+          <w:rStyle w:val="fontstyle01"/>
+          <w:rFonts w:asciiTheme="minorHAnsi" w:hAnsiTheme="minorHAnsi"/>
+          <w:color w:val="auto"/>
+        </w:rPr>
+      </w:pPr>
     </w:p>
     <w:p>
       <w:pPr>

</xml_diff>